<commit_message>
Bug Fixing on Maritim and Added Satelit
</commit_message>
<xml_diff>
--- a/assets/word/template-maritim.docx
+++ b/assets/word/template-maritim.docx
@@ -461,7 +461,58 @@
           <w:sz w:val="20"/>
           <w:szCs w:val="20"/>
         </w:rPr>
-        <w:t>20</w:t>
+        <w:t>{{jm1}}</w:t>
+      </w:r>
+      <w:r>
+        <w:rPr>
+          <w:rFonts w:ascii="Times New Roman" w:hAnsi="Times New Roman"/>
+          <w:sz w:val="20"/>
+          <w:szCs w:val="20"/>
+          <w:lang w:val="en-US"/>
+        </w:rPr>
+        <w:tab/>
+      </w:r>
+      <w:r>
+        <w:rPr>
+          <w:rFonts w:ascii="Times New Roman" w:hAnsi="Times New Roman"/>
+          <w:sz w:val="20"/>
+          <w:szCs w:val="20"/>
+          <w:lang w:val="en-US"/>
+        </w:rPr>
+        <w:t xml:space="preserve"> </w:t>
+      </w:r>
+      <w:r>
+        <w:rPr>
+          <w:rFonts w:ascii="Times New Roman" w:hAnsi="Times New Roman"/>
+          <w:sz w:val="20"/>
+          <w:szCs w:val="20"/>
+          <w:lang w:val="en-US"/>
+        </w:rPr>
+        <w:t xml:space="preserve"> </w:t>
+      </w:r>
+      <w:r>
+        <w:rPr>
+          <w:rFonts w:ascii="Times New Roman" w:hAnsi="Times New Roman"/>
+          <w:sz w:val="20"/>
+          <w:szCs w:val="20"/>
+        </w:rPr>
+        <w:t>Citra</w:t>
+      </w:r>
+      <w:r>
+        <w:rPr>
+          <w:rFonts w:ascii="Times New Roman" w:hAnsi="Times New Roman"/>
+          <w:sz w:val="20"/>
+          <w:szCs w:val="20"/>
+        </w:rPr>
+        <w:t xml:space="preserve"> </w:t>
+      </w:r>
+      <w:r>
+        <w:rPr>
+          <w:rFonts w:ascii="Times New Roman" w:hAnsi="Times New Roman"/>
+          <w:sz w:val="20"/>
+          <w:szCs w:val="20"/>
+        </w:rPr>
+        <w:t>HF Radar</w:t>
       </w:r>
       <w:r>
         <w:rPr>
@@ -470,50 +521,6 @@
           <w:szCs w:val="20"/>
           <w:lang w:val="id-ID"/>
         </w:rPr>
-        <w:t>.</w:t>
-      </w:r>
-      <w:r>
-        <w:rPr>
-          <w:rFonts w:ascii="Times New Roman" w:hAnsi="Times New Roman"/>
-          <w:sz w:val="20"/>
-          <w:szCs w:val="20"/>
-          <w:lang w:val="en-US"/>
-        </w:rPr>
-        <w:t>0</w:t>
-      </w:r>
-      <w:r>
-        <w:rPr>
-          <w:rFonts w:ascii="Times New Roman" w:hAnsi="Times New Roman"/>
-          <w:sz w:val="20"/>
-          <w:szCs w:val="20"/>
-          <w:lang w:val="id-ID"/>
-        </w:rPr>
-        <w:t>0</w:t>
-      </w:r>
-      <w:r>
-        <w:rPr>
-          <w:rFonts w:ascii="Times New Roman" w:hAnsi="Times New Roman"/>
-          <w:sz w:val="20"/>
-          <w:szCs w:val="20"/>
-        </w:rPr>
-        <w:t xml:space="preserve"> WITA</w:t>
-      </w:r>
-      <w:r>
-        <w:rPr>
-          <w:rFonts w:ascii="Times New Roman" w:hAnsi="Times New Roman"/>
-          <w:sz w:val="20"/>
-          <w:szCs w:val="20"/>
-          <w:lang w:val="en-US"/>
-        </w:rPr>
-        <w:tab/>
-      </w:r>
-      <w:r>
-        <w:rPr>
-          <w:rFonts w:ascii="Times New Roman" w:hAnsi="Times New Roman"/>
-          <w:sz w:val="20"/>
-          <w:szCs w:val="20"/>
-          <w:lang w:val="en-US"/>
-        </w:rPr>
         <w:t xml:space="preserve"> </w:t>
       </w:r>
       <w:r>
@@ -521,84 +528,24 @@
           <w:rFonts w:ascii="Times New Roman" w:hAnsi="Times New Roman"/>
           <w:sz w:val="20"/>
           <w:szCs w:val="20"/>
-          <w:lang w:val="en-US"/>
+        </w:rPr>
+        <w:t>Pukul</w:t>
+      </w:r>
+      <w:r>
+        <w:rPr>
+          <w:rFonts w:ascii="Times New Roman" w:hAnsi="Times New Roman"/>
+          <w:sz w:val="20"/>
+          <w:szCs w:val="20"/>
+        </w:rPr>
+        <w:t xml:space="preserve"> {{jm1}}</w:t>
+      </w:r>
+      <w:r>
+        <w:rPr>
+          <w:rFonts w:ascii="Times New Roman" w:hAnsi="Times New Roman"/>
+          <w:sz w:val="20"/>
+          <w:szCs w:val="20"/>
         </w:rPr>
         <w:t xml:space="preserve"> </w:t>
-      </w:r>
-      <w:r>
-        <w:rPr>
-          <w:rFonts w:ascii="Times New Roman" w:hAnsi="Times New Roman"/>
-          <w:sz w:val="20"/>
-          <w:szCs w:val="20"/>
-        </w:rPr>
-        <w:t>Citra</w:t>
-      </w:r>
-      <w:r>
-        <w:rPr>
-          <w:rFonts w:ascii="Times New Roman" w:hAnsi="Times New Roman"/>
-          <w:sz w:val="20"/>
-          <w:szCs w:val="20"/>
-        </w:rPr>
-        <w:t xml:space="preserve"> </w:t>
-      </w:r>
-      <w:r>
-        <w:rPr>
-          <w:rFonts w:ascii="Times New Roman" w:hAnsi="Times New Roman"/>
-          <w:sz w:val="20"/>
-          <w:szCs w:val="20"/>
-        </w:rPr>
-        <w:t>HF Radar</w:t>
-      </w:r>
-      <w:r>
-        <w:rPr>
-          <w:rFonts w:ascii="Times New Roman" w:hAnsi="Times New Roman"/>
-          <w:sz w:val="20"/>
-          <w:szCs w:val="20"/>
-          <w:lang w:val="id-ID"/>
-        </w:rPr>
-        <w:t xml:space="preserve"> </w:t>
-      </w:r>
-      <w:r>
-        <w:rPr>
-          <w:rFonts w:ascii="Times New Roman" w:hAnsi="Times New Roman"/>
-          <w:sz w:val="20"/>
-          <w:szCs w:val="20"/>
-        </w:rPr>
-        <w:t xml:space="preserve">Pukul </w:t>
-      </w:r>
-      <w:r>
-        <w:rPr>
-          <w:rFonts w:ascii="Times New Roman" w:hAnsi="Times New Roman"/>
-          <w:sz w:val="20"/>
-          <w:szCs w:val="20"/>
-        </w:rPr>
-        <w:t>20</w:t>
-      </w:r>
-      <w:r>
-        <w:rPr>
-          <w:rFonts w:ascii="Times New Roman" w:hAnsi="Times New Roman"/>
-          <w:sz w:val="20"/>
-          <w:szCs w:val="20"/>
-          <w:lang w:val="en-US"/>
-        </w:rPr>
-        <w:t>.00</w:t>
-      </w:r>
-      <w:r>
-        <w:rPr>
-          <w:rFonts w:ascii="Times New Roman" w:hAnsi="Times New Roman"/>
-          <w:sz w:val="20"/>
-          <w:szCs w:val="20"/>
-        </w:rPr>
-        <w:t xml:space="preserve"> WITA</w:t>
-      </w:r>
-      <w:r>
-        <w:rPr>
-          <w:rFonts w:ascii="Times New Roman" w:hAnsi="Times New Roman"/>
-          <w:sz w:val="20"/>
-          <w:szCs w:val="20"/>
-          <w:lang w:val="id-ID"/>
-        </w:rPr>
-        <w:tab/>
       </w:r>
     </w:p>
     <w:p>
@@ -723,15 +670,15 @@
           <w:sz w:val="20"/>
           <w:szCs w:val="20"/>
         </w:rPr>
-        <w:t xml:space="preserve">Pukul </w:t>
-      </w:r>
-      <w:r>
-        <w:rPr>
-          <w:rFonts w:ascii="Times New Roman" w:hAnsi="Times New Roman"/>
-          <w:sz w:val="20"/>
-          <w:szCs w:val="20"/>
-        </w:rPr>
-        <w:t>23</w:t>
+        <w:t>Pukul</w:t>
+      </w:r>
+      <w:r>
+        <w:rPr>
+          <w:rFonts w:ascii="Times New Roman" w:hAnsi="Times New Roman"/>
+          <w:sz w:val="20"/>
+          <w:szCs w:val="20"/>
+        </w:rPr>
+        <w:t xml:space="preserve"> {{jm2}}</w:t>
       </w:r>
       <w:r>
         <w:rPr>
@@ -740,7 +687,40 @@
           <w:szCs w:val="20"/>
           <w:lang w:val="en-US"/>
         </w:rPr>
-        <w:t>.0</w:t>
+        <w:tab/>
+      </w:r>
+      <w:r>
+        <w:rPr>
+          <w:rFonts w:ascii="Times New Roman" w:hAnsi="Times New Roman"/>
+          <w:sz w:val="20"/>
+          <w:szCs w:val="20"/>
+          <w:lang w:val="en-US"/>
+        </w:rPr>
+        <w:t xml:space="preserve">  </w:t>
+      </w:r>
+      <w:r>
+        <w:rPr>
+          <w:rFonts w:ascii="Times New Roman" w:hAnsi="Times New Roman"/>
+          <w:sz w:val="20"/>
+          <w:szCs w:val="20"/>
+        </w:rPr>
+        <w:t>Citra</w:t>
+      </w:r>
+      <w:r>
+        <w:rPr>
+          <w:rFonts w:ascii="Times New Roman" w:hAnsi="Times New Roman"/>
+          <w:sz w:val="20"/>
+          <w:szCs w:val="20"/>
+        </w:rPr>
+        <w:t xml:space="preserve"> </w:t>
+      </w:r>
+      <w:r>
+        <w:rPr>
+          <w:rFonts w:ascii="Times New Roman" w:hAnsi="Times New Roman"/>
+          <w:sz w:val="20"/>
+          <w:szCs w:val="20"/>
+        </w:rPr>
+        <w:t>HF Radar</w:t>
       </w:r>
       <w:r>
         <w:rPr>
@@ -749,48 +729,6 @@
           <w:szCs w:val="20"/>
           <w:lang w:val="id-ID"/>
         </w:rPr>
-        <w:t>0</w:t>
-      </w:r>
-      <w:r>
-        <w:rPr>
-          <w:rFonts w:ascii="Times New Roman" w:hAnsi="Times New Roman"/>
-          <w:sz w:val="20"/>
-          <w:szCs w:val="20"/>
-        </w:rPr>
-        <w:t xml:space="preserve"> WITA</w:t>
-      </w:r>
-      <w:r>
-        <w:rPr>
-          <w:rFonts w:ascii="Times New Roman" w:hAnsi="Times New Roman"/>
-          <w:sz w:val="20"/>
-          <w:szCs w:val="20"/>
-          <w:lang w:val="en-US"/>
-        </w:rPr>
-        <w:tab/>
-      </w:r>
-      <w:r>
-        <w:rPr>
-          <w:rFonts w:ascii="Times New Roman" w:hAnsi="Times New Roman"/>
-          <w:sz w:val="20"/>
-          <w:szCs w:val="20"/>
-          <w:lang w:val="en-US"/>
-        </w:rPr>
-        <w:t xml:space="preserve">  </w:t>
-      </w:r>
-      <w:r>
-        <w:rPr>
-          <w:rFonts w:ascii="Times New Roman" w:hAnsi="Times New Roman"/>
-          <w:sz w:val="20"/>
-          <w:szCs w:val="20"/>
-        </w:rPr>
-        <w:t>Citra</w:t>
-      </w:r>
-      <w:r>
-        <w:rPr>
-          <w:rFonts w:ascii="Times New Roman" w:hAnsi="Times New Roman"/>
-          <w:sz w:val="20"/>
-          <w:szCs w:val="20"/>
-        </w:rPr>
         <w:t xml:space="preserve"> </w:t>
       </w:r>
       <w:r>
@@ -799,59 +737,23 @@
           <w:sz w:val="20"/>
           <w:szCs w:val="20"/>
         </w:rPr>
-        <w:t>HF Radar</w:t>
-      </w:r>
-      <w:r>
-        <w:rPr>
-          <w:rFonts w:ascii="Times New Roman" w:hAnsi="Times New Roman"/>
-          <w:sz w:val="20"/>
-          <w:szCs w:val="20"/>
-          <w:lang w:val="id-ID"/>
+        <w:t>Pukul</w:t>
+      </w:r>
+      <w:r>
+        <w:rPr>
+          <w:rFonts w:ascii="Times New Roman" w:hAnsi="Times New Roman"/>
+          <w:sz w:val="20"/>
+          <w:szCs w:val="20"/>
+        </w:rPr>
+        <w:t>{{jm2}}</w:t>
+      </w:r>
+      <w:r>
+        <w:rPr>
+          <w:rFonts w:ascii="Times New Roman" w:hAnsi="Times New Roman"/>
+          <w:sz w:val="20"/>
+          <w:szCs w:val="20"/>
         </w:rPr>
         <w:t xml:space="preserve"> </w:t>
-      </w:r>
-      <w:r>
-        <w:rPr>
-          <w:rFonts w:ascii="Times New Roman" w:hAnsi="Times New Roman"/>
-          <w:sz w:val="20"/>
-          <w:szCs w:val="20"/>
-        </w:rPr>
-        <w:t>Pukul</w:t>
-      </w:r>
-      <w:r>
-        <w:rPr>
-          <w:rFonts w:ascii="Times New Roman" w:hAnsi="Times New Roman"/>
-          <w:sz w:val="20"/>
-          <w:szCs w:val="20"/>
-          <w:lang w:val="en-GB"/>
-        </w:rPr>
-        <w:t xml:space="preserve"> </w:t>
-      </w:r>
-      <w:r>
-        <w:rPr>
-          <w:rFonts w:ascii="Times New Roman" w:hAnsi="Times New Roman"/>
-          <w:sz w:val="20"/>
-          <w:szCs w:val="20"/>
-          <w:lang w:val="en-GB"/>
-        </w:rPr>
-        <w:t>23</w:t>
-      </w:r>
-      <w:r>
-        <w:rPr>
-          <w:rFonts w:ascii="Times New Roman" w:hAnsi="Times New Roman"/>
-          <w:sz w:val="20"/>
-          <w:szCs w:val="20"/>
-          <w:lang w:val="en-GB"/>
-        </w:rPr>
-        <w:t>.00</w:t>
-      </w:r>
-      <w:r>
-        <w:rPr>
-          <w:rFonts w:ascii="Times New Roman" w:hAnsi="Times New Roman"/>
-          <w:sz w:val="20"/>
-          <w:szCs w:val="20"/>
-        </w:rPr>
-        <w:t xml:space="preserve"> WITA</w:t>
       </w:r>
     </w:p>
     <w:p>
@@ -1067,42 +969,7 @@
           <w:szCs w:val="20"/>
           <w:lang w:val="en-US"/>
         </w:rPr>
-        <w:t>02</w:t>
-      </w:r>
-      <w:r>
-        <w:rPr>
-          <w:rFonts w:ascii="Times New Roman" w:hAnsi="Times New Roman"/>
-          <w:sz w:val="20"/>
-          <w:szCs w:val="20"/>
-          <w:lang w:val="en-US"/>
-        </w:rPr>
-        <w:t>.</w:t>
-      </w:r>
-      <w:r>
-        <w:rPr>
-          <w:rFonts w:ascii="Times New Roman" w:hAnsi="Times New Roman"/>
-          <w:sz w:val="20"/>
-          <w:szCs w:val="20"/>
-          <w:lang w:val="en-US"/>
-        </w:rPr>
-        <w:t>0</w:t>
-      </w:r>
-      <w:r>
-        <w:rPr>
-          <w:rFonts w:ascii="Times New Roman" w:hAnsi="Times New Roman"/>
-          <w:sz w:val="20"/>
-          <w:szCs w:val="20"/>
-          <w:lang w:val="en-US"/>
-        </w:rPr>
-        <w:t>0</w:t>
-      </w:r>
-      <w:r>
-        <w:rPr>
-          <w:rFonts w:ascii="Times New Roman" w:hAnsi="Times New Roman"/>
-          <w:sz w:val="20"/>
-          <w:szCs w:val="20"/>
-        </w:rPr>
-        <w:t xml:space="preserve"> WITA</w:t>
+        <w:t>{{jm3}}</w:t>
       </w:r>
       <w:r>
         <w:rPr>
@@ -1167,42 +1034,15 @@
           <w:sz w:val="20"/>
           <w:szCs w:val="20"/>
         </w:rPr>
-        <w:t>02</w:t>
-      </w:r>
-      <w:r>
-        <w:rPr>
-          <w:rFonts w:ascii="Times New Roman" w:hAnsi="Times New Roman"/>
-          <w:sz w:val="20"/>
-          <w:szCs w:val="20"/>
-          <w:lang w:val="en-US"/>
-        </w:rPr>
-        <w:t>.</w:t>
-      </w:r>
-      <w:r>
-        <w:rPr>
-          <w:rFonts w:ascii="Times New Roman" w:hAnsi="Times New Roman"/>
-          <w:sz w:val="20"/>
-          <w:szCs w:val="20"/>
-          <w:lang w:val="en-US"/>
-        </w:rPr>
-        <w:t>0</w:t>
-      </w:r>
-      <w:r>
-        <w:rPr>
-          <w:rFonts w:ascii="Times New Roman" w:hAnsi="Times New Roman"/>
-          <w:sz w:val="20"/>
-          <w:szCs w:val="20"/>
-          <w:lang w:val="en-US"/>
-        </w:rPr>
-        <w:t>0</w:t>
-      </w:r>
-      <w:r>
-        <w:rPr>
-          <w:rFonts w:ascii="Times New Roman" w:hAnsi="Times New Roman"/>
-          <w:sz w:val="20"/>
-          <w:szCs w:val="20"/>
-        </w:rPr>
-        <w:t xml:space="preserve"> WITA</w:t>
+        <w:t xml:space="preserve">{{jm3}} </w:t>
+      </w:r>
+      <w:r>
+        <w:rPr>
+          <w:rFonts w:ascii="Times New Roman" w:hAnsi="Times New Roman"/>
+          <w:sz w:val="20"/>
+          <w:szCs w:val="20"/>
+        </w:rPr>
+        <w:t xml:space="preserve"> </w:t>
       </w:r>
     </w:p>
     <w:p>
@@ -3562,6 +3402,10 @@
 </file>
 
 <file path=customXml/item1.xml><?xml version="1.0" encoding="utf-8"?>
+<b:Sources xmlns:b="http://schemas.openxmlformats.org/officeDocument/2006/bibliography" xmlns="http://schemas.openxmlformats.org/officeDocument/2006/bibliography" SelectedStyle="\APA.XSL" StyleName="APA"/>
+</file>
+
+<file path=customXml/item2.xml><?xml version="1.0" encoding="utf-8"?>
 <s:customData xmlns="http://www.wps.cn/officeDocument/2013/wpsCustomData" xmlns:s="http://www.wps.cn/officeDocument/2013/wpsCustomData">
   <customSectProps>
     <customSectPr/>
@@ -3572,22 +3416,18 @@
 </s:customData>
 </file>
 
-<file path=customXml/item2.xml><?xml version="1.0" encoding="utf-8"?>
-<b:Sources xmlns:b="http://schemas.openxmlformats.org/officeDocument/2006/bibliography" xmlns="http://schemas.openxmlformats.org/officeDocument/2006/bibliography" SelectedStyle="\APA.XSL" StyleName="APA"/>
+<file path=customXml/itemProps1.xml><?xml version="1.0" encoding="utf-8"?>
+<ds:datastoreItem xmlns:ds="http://schemas.openxmlformats.org/officeDocument/2006/customXml" ds:itemID="{10CEF13F-E991-4D14-9BC7-B51121D2DF3D}">
+  <ds:schemaRefs>
+    <ds:schemaRef ds:uri="http://schemas.openxmlformats.org/officeDocument/2006/bibliography"/>
+  </ds:schemaRefs>
+</ds:datastoreItem>
 </file>
 
-<file path=customXml/itemProps1.xml><?xml version="1.0" encoding="utf-8"?>
+<file path=customXml/itemProps2.xml><?xml version="1.0" encoding="utf-8"?>
 <ds:datastoreItem xmlns:ds="http://schemas.openxmlformats.org/officeDocument/2006/customXml" ds:itemID="{B1977F7D-205B-4081-913C-38D41E755F92}">
   <ds:schemaRefs>
     <ds:schemaRef ds:uri="http://www.wps.cn/officeDocument/2013/wpsCustomData"/>
   </ds:schemaRefs>
 </ds:datastoreItem>
-</file>
-
-<file path=customXml/itemProps2.xml><?xml version="1.0" encoding="utf-8"?>
-<ds:datastoreItem xmlns:ds="http://schemas.openxmlformats.org/officeDocument/2006/customXml" ds:itemID="{10CEF13F-E991-4D14-9BC7-B51121D2DF3D}">
-  <ds:schemaRefs>
-    <ds:schemaRef ds:uri="http://schemas.openxmlformats.org/officeDocument/2006/bibliography"/>
-  </ds:schemaRefs>
-</ds:datastoreItem>
 </file>
</xml_diff>

<commit_message>
Fixing bug in maritim, radar and radio
</commit_message>
<xml_diff>
--- a/assets/word/template-maritim.docx
+++ b/assets/word/template-maritim.docx
@@ -583,7 +583,7 @@
         <w:spacing w:after="0" w:line="240" w:lineRule="auto"/>
         <w:jc w:val="both"/>
         <w:rPr>
-          <w:lang w:val="en-US" w:eastAsia="id-ID"/>
+          <w:lang w:val="id-ID" w:eastAsia="id-ID"/>
         </w:rPr>
       </w:pPr>
       <w:r>
@@ -595,6 +595,7 @@
       <w:r>
         <w:rPr>
           <w:noProof/>
+          <w:lang w:val="id-ID"/>
         </w:rPr>
         <w:t>{{sb2}}</w:t>
       </w:r>
@@ -607,6 +608,7 @@
       <w:r>
         <w:rPr>
           <w:noProof/>
+          <w:lang w:val="id-ID"/>
         </w:rPr>
         <w:t>{{sl2}}</w:t>
       </w:r>
@@ -623,11 +625,12 @@
           <w:rFonts w:ascii="Times New Roman" w:hAnsi="Times New Roman"/>
           <w:sz w:val="20"/>
           <w:szCs w:val="20"/>
+          <w:lang w:val="id-ID"/>
         </w:rPr>
       </w:pPr>
       <w:r>
         <w:rPr>
-          <w:lang w:val="en-US" w:eastAsia="id-ID"/>
+          <w:lang w:val="id-ID" w:eastAsia="id-ID"/>
         </w:rPr>
         <w:t xml:space="preserve">                         </w:t>
       </w:r>
@@ -636,6 +639,7 @@
           <w:rFonts w:ascii="Times New Roman" w:hAnsi="Times New Roman"/>
           <w:sz w:val="20"/>
           <w:szCs w:val="20"/>
+          <w:lang w:val="id-ID"/>
         </w:rPr>
         <w:t>Citra</w:t>
       </w:r>
@@ -644,6 +648,16 @@
           <w:rFonts w:ascii="Times New Roman" w:hAnsi="Times New Roman"/>
           <w:sz w:val="20"/>
           <w:szCs w:val="20"/>
+          <w:lang w:val="id-ID"/>
+        </w:rPr>
+        <w:t xml:space="preserve"> HF Radar</w:t>
+      </w:r>
+      <w:r>
+        <w:rPr>
+          <w:rFonts w:ascii="Times New Roman" w:hAnsi="Times New Roman"/>
+          <w:sz w:val="20"/>
+          <w:szCs w:val="20"/>
+          <w:lang w:val="id-ID"/>
         </w:rPr>
         <w:t xml:space="preserve"> </w:t>
       </w:r>
@@ -652,8 +666,54 @@
           <w:rFonts w:ascii="Times New Roman" w:hAnsi="Times New Roman"/>
           <w:sz w:val="20"/>
           <w:szCs w:val="20"/>
-        </w:rPr>
-        <w:t>HF Radar</w:t>
+          <w:lang w:val="id-ID"/>
+        </w:rPr>
+        <w:t>Pukul</w:t>
+      </w:r>
+      <w:r>
+        <w:rPr>
+          <w:rFonts w:ascii="Times New Roman" w:hAnsi="Times New Roman"/>
+          <w:sz w:val="20"/>
+          <w:szCs w:val="20"/>
+          <w:lang w:val="id-ID"/>
+        </w:rPr>
+        <w:t xml:space="preserve"> {{jm2}}</w:t>
+      </w:r>
+      <w:r>
+        <w:rPr>
+          <w:rFonts w:ascii="Times New Roman" w:hAnsi="Times New Roman"/>
+          <w:sz w:val="20"/>
+          <w:szCs w:val="20"/>
+          <w:lang w:val="id-ID"/>
+        </w:rPr>
+        <w:tab/>
+      </w:r>
+      <w:r>
+        <w:rPr>
+          <w:rFonts w:ascii="Times New Roman" w:hAnsi="Times New Roman"/>
+          <w:sz w:val="20"/>
+          <w:szCs w:val="20"/>
+          <w:lang w:val="id-ID"/>
+        </w:rPr>
+        <w:t xml:space="preserve">  </w:t>
+      </w:r>
+      <w:r>
+        <w:rPr>
+          <w:rFonts w:ascii="Times New Roman" w:hAnsi="Times New Roman"/>
+          <w:sz w:val="20"/>
+          <w:szCs w:val="20"/>
+          <w:lang w:val="id-ID"/>
+        </w:rPr>
+        <w:t>Citra</w:t>
+      </w:r>
+      <w:r>
+        <w:rPr>
+          <w:rFonts w:ascii="Times New Roman" w:hAnsi="Times New Roman"/>
+          <w:sz w:val="20"/>
+          <w:szCs w:val="20"/>
+          <w:lang w:val="id-ID"/>
+        </w:rPr>
+        <w:t xml:space="preserve"> HF Radar</w:t>
       </w:r>
       <w:r>
         <w:rPr>
@@ -669,6 +729,7 @@
           <w:rFonts w:ascii="Times New Roman" w:hAnsi="Times New Roman"/>
           <w:sz w:val="20"/>
           <w:szCs w:val="20"/>
+          <w:lang w:val="id-ID"/>
         </w:rPr>
         <w:t>Pukul</w:t>
       </w:r>
@@ -677,73 +738,7 @@
           <w:rFonts w:ascii="Times New Roman" w:hAnsi="Times New Roman"/>
           <w:sz w:val="20"/>
           <w:szCs w:val="20"/>
-        </w:rPr>
-        <w:t xml:space="preserve"> {{jm2}}</w:t>
-      </w:r>
-      <w:r>
-        <w:rPr>
-          <w:rFonts w:ascii="Times New Roman" w:hAnsi="Times New Roman"/>
-          <w:sz w:val="20"/>
-          <w:szCs w:val="20"/>
-          <w:lang w:val="en-US"/>
-        </w:rPr>
-        <w:tab/>
-      </w:r>
-      <w:r>
-        <w:rPr>
-          <w:rFonts w:ascii="Times New Roman" w:hAnsi="Times New Roman"/>
-          <w:sz w:val="20"/>
-          <w:szCs w:val="20"/>
-          <w:lang w:val="en-US"/>
-        </w:rPr>
-        <w:t xml:space="preserve">  </w:t>
-      </w:r>
-      <w:r>
-        <w:rPr>
-          <w:rFonts w:ascii="Times New Roman" w:hAnsi="Times New Roman"/>
-          <w:sz w:val="20"/>
-          <w:szCs w:val="20"/>
-        </w:rPr>
-        <w:t>Citra</w:t>
-      </w:r>
-      <w:r>
-        <w:rPr>
-          <w:rFonts w:ascii="Times New Roman" w:hAnsi="Times New Roman"/>
-          <w:sz w:val="20"/>
-          <w:szCs w:val="20"/>
-        </w:rPr>
-        <w:t xml:space="preserve"> </w:t>
-      </w:r>
-      <w:r>
-        <w:rPr>
-          <w:rFonts w:ascii="Times New Roman" w:hAnsi="Times New Roman"/>
-          <w:sz w:val="20"/>
-          <w:szCs w:val="20"/>
-        </w:rPr>
-        <w:t>HF Radar</w:t>
-      </w:r>
-      <w:r>
-        <w:rPr>
-          <w:rFonts w:ascii="Times New Roman" w:hAnsi="Times New Roman"/>
-          <w:sz w:val="20"/>
-          <w:szCs w:val="20"/>
-          <w:lang w:val="id-ID"/>
-        </w:rPr>
-        <w:t xml:space="preserve"> </w:t>
-      </w:r>
-      <w:r>
-        <w:rPr>
-          <w:rFonts w:ascii="Times New Roman" w:hAnsi="Times New Roman"/>
-          <w:sz w:val="20"/>
-          <w:szCs w:val="20"/>
-        </w:rPr>
-        <w:t>Pukul</w:t>
-      </w:r>
-      <w:r>
-        <w:rPr>
-          <w:rFonts w:ascii="Times New Roman" w:hAnsi="Times New Roman"/>
-          <w:sz w:val="20"/>
-          <w:szCs w:val="20"/>
+          <w:lang w:val="id-ID"/>
         </w:rPr>
         <w:t>{{jm2}}</w:t>
       </w:r>
@@ -752,6 +747,7 @@
           <w:rFonts w:ascii="Times New Roman" w:hAnsi="Times New Roman"/>
           <w:sz w:val="20"/>
           <w:szCs w:val="20"/>
+          <w:lang w:val="id-ID"/>
         </w:rPr>
         <w:t xml:space="preserve"> </w:t>
       </w:r>
@@ -781,7 +777,7 @@
         <w:spacing w:after="0" w:line="240" w:lineRule="auto"/>
         <w:jc w:val="both"/>
         <w:rPr>
-          <w:lang w:val="en-US" w:eastAsia="id-ID"/>
+          <w:lang w:val="id-ID" w:eastAsia="id-ID"/>
         </w:rPr>
       </w:pPr>
       <w:r>
@@ -789,13 +785,14 @@
           <w:rFonts w:ascii="Times New Roman" w:hAnsi="Times New Roman"/>
           <w:sz w:val="20"/>
           <w:szCs w:val="20"/>
-          <w:lang w:val="en-US"/>
+          <w:lang w:val="id-ID"/>
         </w:rPr>
         <w:tab/>
       </w:r>
       <w:r>
         <w:rPr>
           <w:noProof/>
+          <w:lang w:val="id-ID"/>
         </w:rPr>
         <w:t>{{sb3}}</w:t>
       </w:r>
@@ -804,25 +801,28 @@
           <w:rFonts w:ascii="Times New Roman" w:hAnsi="Times New Roman"/>
           <w:sz w:val="20"/>
           <w:szCs w:val="20"/>
-          <w:lang w:val="en-US"/>
+          <w:lang w:val="id-ID"/>
         </w:rPr>
         <w:tab/>
       </w:r>
       <w:r>
         <w:rPr>
           <w:noProof/>
+          <w:lang w:val="id-ID"/>
         </w:rPr>
         <w:t>{{s</w:t>
       </w:r>
       <w:r>
         <w:rPr>
           <w:noProof/>
+          <w:lang w:val="id-ID"/>
         </w:rPr>
         <w:t>l3</w:t>
       </w:r>
       <w:r>
         <w:rPr>
           <w:noProof/>
+          <w:lang w:val="id-ID"/>
         </w:rPr>
         <w:t>}}</w:t>
       </w:r>
@@ -909,6 +909,7 @@
           <w:rFonts w:ascii="Times New Roman" w:hAnsi="Times New Roman"/>
           <w:sz w:val="20"/>
           <w:szCs w:val="20"/>
+          <w:lang w:val="id-ID"/>
         </w:rPr>
         <w:t xml:space="preserve">                        </w:t>
       </w:r>
@@ -917,6 +918,7 @@
           <w:rFonts w:ascii="Times New Roman" w:hAnsi="Times New Roman"/>
           <w:sz w:val="20"/>
           <w:szCs w:val="20"/>
+          <w:lang w:val="id-ID"/>
         </w:rPr>
         <w:t>Citra</w:t>
       </w:r>
@@ -925,6 +927,16 @@
           <w:rFonts w:ascii="Times New Roman" w:hAnsi="Times New Roman"/>
           <w:sz w:val="20"/>
           <w:szCs w:val="20"/>
+          <w:lang w:val="id-ID"/>
+        </w:rPr>
+        <w:t xml:space="preserve"> HF Radar</w:t>
+      </w:r>
+      <w:r>
+        <w:rPr>
+          <w:rFonts w:ascii="Times New Roman" w:hAnsi="Times New Roman"/>
+          <w:sz w:val="20"/>
+          <w:szCs w:val="20"/>
+          <w:lang w:val="id-ID"/>
         </w:rPr>
         <w:t xml:space="preserve"> </w:t>
       </w:r>
@@ -933,8 +945,9 @@
           <w:rFonts w:ascii="Times New Roman" w:hAnsi="Times New Roman"/>
           <w:sz w:val="20"/>
           <w:szCs w:val="20"/>
-        </w:rPr>
-        <w:t>HF Radar</w:t>
+          <w:lang w:val="id-ID"/>
+        </w:rPr>
+        <w:t>Pukul</w:t>
       </w:r>
       <w:r>
         <w:rPr>
@@ -950,8 +963,45 @@
           <w:rFonts w:ascii="Times New Roman" w:hAnsi="Times New Roman"/>
           <w:sz w:val="20"/>
           <w:szCs w:val="20"/>
-        </w:rPr>
-        <w:t>Pukul</w:t>
+          <w:lang w:val="id-ID"/>
+        </w:rPr>
+        <w:t>{{jm3}}</w:t>
+      </w:r>
+      <w:r>
+        <w:rPr>
+          <w:rFonts w:ascii="Times New Roman" w:hAnsi="Times New Roman"/>
+          <w:sz w:val="20"/>
+          <w:szCs w:val="20"/>
+          <w:lang w:val="id-ID"/>
+        </w:rPr>
+        <w:tab/>
+      </w:r>
+      <w:r>
+        <w:rPr>
+          <w:rFonts w:ascii="Times New Roman" w:hAnsi="Times New Roman"/>
+          <w:sz w:val="20"/>
+          <w:szCs w:val="20"/>
+          <w:lang w:val="id-ID"/>
+        </w:rPr>
+        <w:t xml:space="preserve">   </w:t>
+      </w:r>
+      <w:r>
+        <w:rPr>
+          <w:rFonts w:ascii="Times New Roman" w:hAnsi="Times New Roman"/>
+          <w:sz w:val="20"/>
+          <w:szCs w:val="20"/>
+          <w:lang w:val="id-ID"/>
+        </w:rPr>
+        <w:t>Citra</w:t>
+      </w:r>
+      <w:r>
+        <w:rPr>
+          <w:rFonts w:ascii="Times New Roman" w:hAnsi="Times New Roman"/>
+          <w:sz w:val="20"/>
+          <w:szCs w:val="20"/>
+          <w:lang w:val="id-ID"/>
+        </w:rPr>
+        <w:t xml:space="preserve"> HF Radar</w:t>
       </w:r>
       <w:r>
         <w:rPr>
@@ -967,64 +1017,7 @@
           <w:rFonts w:ascii="Times New Roman" w:hAnsi="Times New Roman"/>
           <w:sz w:val="20"/>
           <w:szCs w:val="20"/>
-          <w:lang w:val="en-US"/>
-        </w:rPr>
-        <w:t>{{jm3}}</w:t>
-      </w:r>
-      <w:r>
-        <w:rPr>
-          <w:rFonts w:ascii="Times New Roman" w:hAnsi="Times New Roman"/>
-          <w:sz w:val="20"/>
-          <w:szCs w:val="20"/>
-        </w:rPr>
-        <w:tab/>
-      </w:r>
-      <w:r>
-        <w:rPr>
-          <w:rFonts w:ascii="Times New Roman" w:hAnsi="Times New Roman"/>
-          <w:sz w:val="20"/>
-          <w:szCs w:val="20"/>
-        </w:rPr>
-        <w:t xml:space="preserve">   </w:t>
-      </w:r>
-      <w:r>
-        <w:rPr>
-          <w:rFonts w:ascii="Times New Roman" w:hAnsi="Times New Roman"/>
-          <w:sz w:val="20"/>
-          <w:szCs w:val="20"/>
-        </w:rPr>
-        <w:t>Citra</w:t>
-      </w:r>
-      <w:r>
-        <w:rPr>
-          <w:rFonts w:ascii="Times New Roman" w:hAnsi="Times New Roman"/>
-          <w:sz w:val="20"/>
-          <w:szCs w:val="20"/>
-        </w:rPr>
-        <w:t xml:space="preserve"> </w:t>
-      </w:r>
-      <w:r>
-        <w:rPr>
-          <w:rFonts w:ascii="Times New Roman" w:hAnsi="Times New Roman"/>
-          <w:sz w:val="20"/>
-          <w:szCs w:val="20"/>
-        </w:rPr>
-        <w:t>HF Radar</w:t>
-      </w:r>
-      <w:r>
-        <w:rPr>
-          <w:rFonts w:ascii="Times New Roman" w:hAnsi="Times New Roman"/>
-          <w:sz w:val="20"/>
-          <w:szCs w:val="20"/>
-          <w:lang w:val="id-ID"/>
-        </w:rPr>
-        <w:t xml:space="preserve"> </w:t>
-      </w:r>
-      <w:r>
-        <w:rPr>
-          <w:rFonts w:ascii="Times New Roman" w:hAnsi="Times New Roman"/>
-          <w:sz w:val="20"/>
-          <w:szCs w:val="20"/>
+          <w:lang w:val="id-ID"/>
         </w:rPr>
         <w:t xml:space="preserve">Pukul </w:t>
       </w:r>
@@ -1033,6 +1026,7 @@
           <w:rFonts w:ascii="Times New Roman" w:hAnsi="Times New Roman"/>
           <w:sz w:val="20"/>
           <w:szCs w:val="20"/>
+          <w:lang w:val="id-ID"/>
         </w:rPr>
         <w:t xml:space="preserve">{{jm3}} </w:t>
       </w:r>
@@ -1041,6 +1035,7 @@
           <w:rFonts w:ascii="Times New Roman" w:hAnsi="Times New Roman"/>
           <w:sz w:val="20"/>
           <w:szCs w:val="20"/>
+          <w:lang w:val="id-ID"/>
         </w:rPr>
         <w:t xml:space="preserve"> </w:t>
       </w:r>
@@ -1277,11 +1272,11 @@
           </mc:Choice>
           <mc:Fallback>
             <w:pict>
-              <v:shapetype w14:anchorId="722BBAAF" id="_x0000_t202" coordsize="21600,21600" o:spt="202" path="m,l,21600r21600,l21600,xe">
+              <v:shapetype w14:anchorId="756351BB" id="_x0000_t202" coordsize="21600,21600" o:spt="202" path="m,l,21600r21600,l21600,xe">
                 <v:stroke joinstyle="miter"/>
                 <v:path gradientshapeok="t" o:connecttype="rect"/>
               </v:shapetype>
-              <v:shape id="Text Box 13" o:spid="_x0000_s1026" type="#_x0000_t202" style="position:absolute;left:0;text-align:left;margin-left:-23.25pt;margin-top:50pt;width:171pt;height:96pt;z-index:251659264;visibility:visible;mso-wrap-style:square;mso-width-percent:0;mso-height-percent:0;mso-wrap-distance-left:9pt;mso-wrap-distance-top:0;mso-wrap-distance-right:9pt;mso-wrap-distance-bottom:0;mso-position-horizontal:absolute;mso-position-horizontal-relative:margin;mso-position-vertical:absolute;mso-position-vertical-relative:text;mso-width-percent:0;mso-height-percent:0;mso-width-relative:margin;mso-height-relative:margin;v-text-anchor:top" o:gfxdata="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" stroked="f">
+              <v:shape id="Text Box 13" o:spid="_x0000_s1026" type="#_x0000_t202" style="position:absolute;left:0;text-align:left;margin-left:-23.25pt;margin-top:50pt;width:171pt;height:96pt;z-index:251659264;visibility:visible;mso-wrap-style:square;mso-width-percent:0;mso-height-percent:0;mso-wrap-distance-left:9pt;mso-wrap-distance-top:0;mso-wrap-distance-right:9pt;mso-wrap-distance-bottom:0;mso-position-horizontal:absolute;mso-position-horizontal-relative:margin;mso-position-vertical:absolute;mso-position-vertical-relative:text;mso-width-percent:0;mso-height-percent:0;mso-width-relative:margin;mso-height-relative:margin;v-text-anchor:top" o:gfxdata="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" stroked="f">
                 <v:textbox>
                   <w:txbxContent>
                     <w:p>
@@ -1328,7 +1323,7 @@
                           <w:noProof/>
                         </w:rPr>
                         <w:drawing>
-                          <wp:inline distT="0" distB="0" distL="0" distR="0" wp14:anchorId="68C53CAA" wp14:editId="71B541B0">
+                          <wp:inline distT="0" distB="0" distL="0" distR="0" wp14:anchorId="67182042" wp14:editId="239A6982">
                             <wp:extent cx="590550" cy="457200"/>
                             <wp:effectExtent l="0" t="0" r="0" b="0"/>
                             <wp:docPr id="24" name="Picture 24"/>
@@ -1343,7 +1338,7 @@
                                     <pic:cNvPicPr/>
                                   </pic:nvPicPr>
                                   <pic:blipFill>
-                                    <a:blip r:embed="rId16"/>
+                                    <a:blip r:embed="rId9"/>
                                     <a:stretch>
                                       <a:fillRect/>
                                     </a:stretch>
@@ -1755,11 +1750,7 @@
           </mc:Choice>
           <mc:Fallback>
             <w:pict>
-              <v:shapetype w14:anchorId="7C62BA5C" id="_x0000_t202" coordsize="21600,21600" o:spt="202" path="m,l,21600r21600,l21600,xe">
-                <v:stroke joinstyle="miter"/>
-                <v:path gradientshapeok="t" o:connecttype="rect"/>
-              </v:shapetype>
-              <v:shape id="Text Box 10" o:spid="_x0000_s1027" type="#_x0000_t202" style="position:absolute;left:0;text-align:left;margin-left:254.5pt;margin-top:1.6pt;width:234.2pt;height:144.3pt;z-index:251670528;visibility:visible;mso-wrap-style:square;mso-width-percent:0;mso-height-percent:0;mso-wrap-distance-left:9pt;mso-wrap-distance-top:0;mso-wrap-distance-right:9pt;mso-wrap-distance-bottom:0;mso-position-horizontal:absolute;mso-position-horizontal-relative:text;mso-position-vertical:absolute;mso-position-vertical-relative:text;mso-width-percent:0;mso-height-percent:0;mso-width-relative:margin;mso-height-relative:margin;v-text-anchor:top" o:gfxdata="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" filled="f" stroked="f">
+              <v:shape w14:anchorId="7C62BA5C" id="Text Box 10" o:spid="_x0000_s1027" type="#_x0000_t202" style="position:absolute;left:0;text-align:left;margin-left:254.5pt;margin-top:1.6pt;width:234.2pt;height:144.3pt;z-index:251670528;visibility:visible;mso-wrap-style:square;mso-width-percent:0;mso-height-percent:0;mso-wrap-distance-left:9pt;mso-wrap-distance-top:0;mso-wrap-distance-right:9pt;mso-wrap-distance-bottom:0;mso-position-horizontal:absolute;mso-position-horizontal-relative:text;mso-position-vertical:absolute;mso-position-vertical-relative:text;mso-width-percent:0;mso-height-percent:0;mso-width-relative:margin;mso-height-relative:margin;v-text-anchor:top" o:gfxdata="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" filled="f" stroked="f">
                 <v:textbox>
                   <w:txbxContent>
                     <w:p>
@@ -2048,7 +2039,7 @@
           <w:rFonts w:ascii="Times New Roman" w:hAnsi="Times New Roman"/>
           <w:sz w:val="20"/>
           <w:szCs w:val="20"/>
-          <w:lang w:val="en-US"/>
+          <w:lang w:val="id-ID"/>
         </w:rPr>
       </w:pPr>
     </w:p>
@@ -2065,7 +2056,7 @@
           <w:rFonts w:ascii="Times New Roman" w:hAnsi="Times New Roman"/>
           <w:sz w:val="20"/>
           <w:szCs w:val="20"/>
-          <w:lang w:val="en-US"/>
+          <w:lang w:val="id-ID"/>
         </w:rPr>
       </w:pPr>
       <w:r>
@@ -2073,7 +2064,7 @@
           <w:rFonts w:ascii="Times New Roman" w:hAnsi="Times New Roman"/>
           <w:sz w:val="20"/>
           <w:szCs w:val="20"/>
-          <w:lang w:val="en-US"/>
+          <w:lang w:val="id-ID"/>
         </w:rPr>
         <w:tab/>
       </w:r>
@@ -2082,7 +2073,7 @@
           <w:rFonts w:ascii="Times New Roman" w:hAnsi="Times New Roman"/>
           <w:sz w:val="20"/>
           <w:szCs w:val="20"/>
-          <w:lang w:val="en-US"/>
+          <w:lang w:val="id-ID"/>
         </w:rPr>
         <w:tab/>
       </w:r>
@@ -2113,13 +2104,13 @@
         <mc:AlternateContent>
           <mc:Choice Requires="wpg">
             <w:drawing>
-              <wp:anchor distT="0" distB="0" distL="114300" distR="114300" simplePos="0" relativeHeight="251666432" behindDoc="0" locked="0" layoutInCell="1" allowOverlap="1" wp14:anchorId="5F8AD785" wp14:editId="23ABBE71">
+              <wp:anchor distT="0" distB="0" distL="114300" distR="114300" simplePos="0" relativeHeight="251666432" behindDoc="0" locked="0" layoutInCell="1" allowOverlap="1" wp14:anchorId="5F8AD785" wp14:editId="5DF6D6FB">
                 <wp:simplePos x="0" y="0"/>
                 <wp:positionH relativeFrom="margin">
-                  <wp:posOffset>1555750</wp:posOffset>
+                  <wp:posOffset>1241425</wp:posOffset>
                 </wp:positionH>
                 <wp:positionV relativeFrom="paragraph">
-                  <wp:posOffset>146375</wp:posOffset>
+                  <wp:posOffset>146050</wp:posOffset>
                 </wp:positionV>
                 <wp:extent cx="2619375" cy="1371600"/>
                 <wp:effectExtent l="0" t="0" r="0" b="0"/>
@@ -2146,7 +2137,7 @@
                           </pic:cNvPicPr>
                         </pic:nvPicPr>
                         <pic:blipFill>
-                          <a:blip r:embed="rId17" cstate="print">
+                          <a:blip r:embed="rId10" cstate="print">
                             <a:extLst>
                               <a:ext uri="{28A0092B-C50C-407E-A947-70E740481C1C}">
                                 <a14:useLocalDpi xmlns:a14="http://schemas.microsoft.com/office/drawing/2010/main" val="0"/>
@@ -2340,7 +2331,7 @@
           </mc:Choice>
           <mc:Fallback>
             <w:pict>
-              <v:group w14:anchorId="5F8AD785" id="Group 15" o:spid="_x0000_s1028" style="position:absolute;left:0;text-align:left;margin-left:122.5pt;margin-top:11.55pt;width:206.25pt;height:108pt;z-index:251666432;mso-position-horizontal-relative:margin;mso-width-relative:margin;mso-height-relative:margin" coordorigin=",547" coordsize="24791,13049" o:gfxdata="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">
+              <v:group w14:anchorId="5F8AD785" id="Group 15" o:spid="_x0000_s1028" style="position:absolute;left:0;text-align:left;margin-left:97.75pt;margin-top:11.5pt;width:206.25pt;height:108pt;z-index:251666432;mso-position-horizontal-relative:margin;mso-width-relative:margin;mso-height-relative:margin" coordorigin=",547" coordsize="24791,13049" o:gfxdata="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">
                 <v:shapetype id="_x0000_t75" coordsize="21600,21600" o:spt="75" o:preferrelative="t" path="m@4@5l@4@11@9@11@9@5xe" filled="f" stroked="f">
                   <v:stroke joinstyle="miter"/>
                   <v:formulas>
@@ -2361,12 +2352,8 @@
                   <o:lock v:ext="edit" aspectratio="t"/>
                 </v:shapetype>
                 <v:shape id="Picture 16" o:spid="_x0000_s1029" type="#_x0000_t75" style="position:absolute;top:666;width:16935;height:11145;visibility:visible;mso-wrap-style:square" o:gfxdata="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">
-                  <v:imagedata r:id="rId18" o:title=""/>
+                  <v:imagedata r:id="rId11" o:title=""/>
                 </v:shape>
-                <v:shapetype id="_x0000_t202" coordsize="21600,21600" o:spt="202" path="m,l,21600r21600,l21600,xe">
-                  <v:stroke joinstyle="miter"/>
-                  <v:path gradientshapeok="t" o:connecttype="rect"/>
-                </v:shapetype>
                 <v:shape id="Text Box 16" o:spid="_x0000_s1030" type="#_x0000_t202" style="position:absolute;left:762;top:547;width:24029;height:13049;visibility:visible;mso-wrap-style:square;v-text-anchor:top" o:gfxdata="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" filled="f" stroked="f">
                   <v:textbox>
                     <w:txbxContent>

</xml_diff>